<commit_message>
Logs saved into Log directory into bot folder
</commit_message>
<xml_diff>
--- a/subprograms/email/template/email_template.docx
+++ b/subprograms/email/template/email_template.docx
@@ -4,7 +4,7 @@
   <w:body>
     <w:p>
       <w:r>
-        <w:t>Olá,  Carolina</w:t>
+        <w:t xml:space="preserve">Olá,  </w:t>
       </w:r>
     </w:p>
     <w:p/>
@@ -23,17 +23,49 @@
           <w:b/>
           <w:bCs/>
         </w:rPr>
-        <w:t>{{user_name}}</w:t>
-      </w:r>
-      <w:r>
-        <w:t xml:space="preserve"> já enviou sua escala de sobreaviso do mês de </w:t>
-      </w:r>
+        <w:t>{{</w:t>
+      </w:r>
+      <w:proofErr w:type="spellStart"/>
       <w:r>
         <w:rPr>
           <w:b/>
           <w:bCs/>
         </w:rPr>
-        <w:t>{{month_name}}</w:t>
+        <w:t>user_name</w:t>
+      </w:r>
+      <w:proofErr w:type="spellEnd"/>
+      <w:r>
+        <w:rPr>
+          <w:b/>
+          <w:bCs/>
+        </w:rPr>
+        <w:t>}}</w:t>
+      </w:r>
+      <w:r>
+        <w:t xml:space="preserve"> já enviou sua escala de sobreaviso do mês de </w:t>
+      </w:r>
+      <w:r>
+        <w:rPr>
+          <w:b/>
+          <w:bCs/>
+        </w:rPr>
+        <w:t>{{</w:t>
+      </w:r>
+      <w:proofErr w:type="spellStart"/>
+      <w:r>
+        <w:rPr>
+          <w:b/>
+          <w:bCs/>
+        </w:rPr>
+        <w:t>month_name</w:t>
+      </w:r>
+      <w:proofErr w:type="spellEnd"/>
+      <w:r>
+        <w:rPr>
+          <w:b/>
+          <w:bCs/>
+        </w:rPr>
+        <w:t>}}</w:t>
       </w:r>
       <w:r>
         <w:t xml:space="preserve"> e você pode conferir a escala na pasta </w:t>

</xml_diff>